<commit_message>
EIGHTEENF-5 : Updated Daily Progress Document
EIGHTEENF-5 : Updated Daily Progress Document with day-to-day activities
</commit_message>
<xml_diff>
--- a/documentation/Daily Progress.docx
+++ b/documentation/Daily Progress.docx
@@ -3695,26 +3695,14 @@
         </w:rPr>
         <w:t xml:space="preserve">The documentation specialist was asked to add all the supporting documentation for sprint 1 to </w:t>
       </w:r>
-      <w:proofErr w:type="spellStart"/>
-      <w:proofErr w:type="gramStart"/>
-      <w:r>
-        <w:rPr>
-          <w:rFonts w:ascii="Times New Roman" w:hAnsi="Times New Roman" w:cs="Times New Roman"/>
-          <w:sz w:val="24"/>
-          <w:szCs w:val="24"/>
-        </w:rPr>
-        <w:t>Git</w:t>
-      </w:r>
-      <w:proofErr w:type="spellEnd"/>
-      <w:r>
-        <w:rPr>
-          <w:rFonts w:ascii="Times New Roman" w:hAnsi="Times New Roman" w:cs="Times New Roman"/>
-          <w:sz w:val="24"/>
-          <w:szCs w:val="24"/>
-        </w:rPr>
-        <w:t xml:space="preserve"> .</w:t>
-      </w:r>
-      <w:proofErr w:type="gramEnd"/>
+      <w:r>
+        <w:rPr>
+          <w:rFonts w:ascii="Times New Roman" w:hAnsi="Times New Roman" w:cs="Times New Roman"/>
+          <w:sz w:val="24"/>
+          <w:szCs w:val="24"/>
+        </w:rPr>
+        <w:t>Git.</w:t>
+      </w:r>
     </w:p>
     <w:p>
       <w:pPr>
@@ -3925,6 +3913,275 @@
           <w:szCs w:val="24"/>
         </w:rPr>
         <w:t xml:space="preserve"> </w:t>
+      </w:r>
+      <w:r>
+        <w:rPr>
+          <w:rFonts w:ascii="Times New Roman" w:hAnsi="Times New Roman" w:cs="Times New Roman"/>
+          <w:sz w:val="24"/>
+          <w:szCs w:val="24"/>
+        </w:rPr>
+        <w:t>29</w:t>
+      </w:r>
+      <w:r>
+        <w:rPr>
+          <w:rFonts w:ascii="Times New Roman" w:hAnsi="Times New Roman" w:cs="Times New Roman"/>
+          <w:sz w:val="24"/>
+          <w:szCs w:val="24"/>
+          <w:vertAlign w:val="superscript"/>
+        </w:rPr>
+        <w:t>th</w:t>
+      </w:r>
+      <w:r>
+        <w:rPr>
+          <w:rFonts w:ascii="Times New Roman" w:hAnsi="Times New Roman" w:cs="Times New Roman"/>
+          <w:sz w:val="24"/>
+          <w:szCs w:val="24"/>
+        </w:rPr>
+        <w:t xml:space="preserve"> June, 2015</w:t>
+      </w:r>
+    </w:p>
+    <w:p>
+      <w:pPr>
+        <w:pStyle w:val="ListParagraph"/>
+        <w:numPr>
+          <w:ilvl w:val="0"/>
+          <w:numId w:val="16"/>
+        </w:numPr>
+        <w:spacing w:line="360" w:lineRule="auto"/>
+        <w:rPr>
+          <w:rFonts w:ascii="Times New Roman" w:hAnsi="Times New Roman" w:cs="Times New Roman"/>
+          <w:sz w:val="24"/>
+          <w:szCs w:val="24"/>
+        </w:rPr>
+      </w:pPr>
+      <w:r>
+        <w:rPr>
+          <w:rFonts w:ascii="Times New Roman" w:hAnsi="Times New Roman" w:cs="Times New Roman"/>
+          <w:sz w:val="24"/>
+          <w:szCs w:val="24"/>
+        </w:rPr>
+        <w:t>The daily stand up meeting was conducted</w:t>
+      </w:r>
+    </w:p>
+    <w:p>
+      <w:pPr>
+        <w:pStyle w:val="ListParagraph"/>
+        <w:numPr>
+          <w:ilvl w:val="0"/>
+          <w:numId w:val="16"/>
+        </w:numPr>
+        <w:spacing w:line="360" w:lineRule="auto"/>
+        <w:rPr>
+          <w:rFonts w:ascii="Times New Roman" w:hAnsi="Times New Roman" w:cs="Times New Roman"/>
+          <w:sz w:val="24"/>
+          <w:szCs w:val="24"/>
+        </w:rPr>
+      </w:pPr>
+      <w:r>
+        <w:rPr>
+          <w:rFonts w:ascii="Times New Roman" w:hAnsi="Times New Roman" w:cs="Times New Roman"/>
+          <w:sz w:val="24"/>
+          <w:szCs w:val="24"/>
+        </w:rPr>
+        <w:t>Sprint 1 was completed successfully</w:t>
+      </w:r>
+      <w:r>
+        <w:rPr>
+          <w:rFonts w:ascii="Times New Roman" w:hAnsi="Times New Roman" w:cs="Times New Roman"/>
+          <w:sz w:val="24"/>
+          <w:szCs w:val="24"/>
+        </w:rPr>
+        <w:t xml:space="preserve"> on Friday</w:t>
+      </w:r>
+      <w:r>
+        <w:rPr>
+          <w:rFonts w:ascii="Times New Roman" w:hAnsi="Times New Roman" w:cs="Times New Roman"/>
+          <w:sz w:val="24"/>
+          <w:szCs w:val="24"/>
+        </w:rPr>
+        <w:t xml:space="preserve"> as planned</w:t>
+      </w:r>
+    </w:p>
+    <w:p>
+      <w:pPr>
+        <w:pStyle w:val="ListParagraph"/>
+        <w:numPr>
+          <w:ilvl w:val="0"/>
+          <w:numId w:val="16"/>
+        </w:numPr>
+        <w:spacing w:line="360" w:lineRule="auto"/>
+        <w:rPr>
+          <w:rFonts w:ascii="Times New Roman" w:hAnsi="Times New Roman" w:cs="Times New Roman"/>
+          <w:sz w:val="24"/>
+          <w:szCs w:val="24"/>
+        </w:rPr>
+      </w:pPr>
+      <w:r>
+        <w:rPr>
+          <w:rFonts w:ascii="Times New Roman" w:hAnsi="Times New Roman" w:cs="Times New Roman"/>
+          <w:sz w:val="24"/>
+          <w:szCs w:val="24"/>
+        </w:rPr>
+        <w:t xml:space="preserve">The development team helped the team members set up </w:t>
+      </w:r>
+      <w:proofErr w:type="spellStart"/>
+      <w:r>
+        <w:rPr>
+          <w:rFonts w:ascii="Times New Roman" w:hAnsi="Times New Roman" w:cs="Times New Roman"/>
+          <w:sz w:val="24"/>
+          <w:szCs w:val="24"/>
+        </w:rPr>
+        <w:t>Git</w:t>
+      </w:r>
+      <w:proofErr w:type="spellEnd"/>
+    </w:p>
+    <w:p>
+      <w:pPr>
+        <w:pStyle w:val="ListParagraph"/>
+        <w:numPr>
+          <w:ilvl w:val="0"/>
+          <w:numId w:val="16"/>
+        </w:numPr>
+        <w:spacing w:line="360" w:lineRule="auto"/>
+        <w:rPr>
+          <w:rFonts w:ascii="Times New Roman" w:hAnsi="Times New Roman" w:cs="Times New Roman"/>
+          <w:sz w:val="24"/>
+          <w:szCs w:val="24"/>
+        </w:rPr>
+      </w:pPr>
+      <w:r>
+        <w:rPr>
+          <w:rFonts w:ascii="Times New Roman" w:hAnsi="Times New Roman" w:cs="Times New Roman"/>
+          <w:sz w:val="24"/>
+          <w:szCs w:val="24"/>
+        </w:rPr>
+        <w:t>The team discussed getting a SSL Certificate</w:t>
+      </w:r>
+    </w:p>
+    <w:p>
+      <w:pPr>
+        <w:pStyle w:val="ListParagraph"/>
+        <w:numPr>
+          <w:ilvl w:val="0"/>
+          <w:numId w:val="16"/>
+        </w:numPr>
+        <w:spacing w:line="360" w:lineRule="auto"/>
+        <w:rPr>
+          <w:rFonts w:ascii="Times New Roman" w:hAnsi="Times New Roman" w:cs="Times New Roman"/>
+          <w:sz w:val="24"/>
+          <w:szCs w:val="24"/>
+        </w:rPr>
+      </w:pPr>
+      <w:r>
+        <w:rPr>
+          <w:rFonts w:ascii="Times New Roman" w:hAnsi="Times New Roman" w:cs="Times New Roman"/>
+          <w:sz w:val="24"/>
+          <w:szCs w:val="24"/>
+        </w:rPr>
+        <w:t xml:space="preserve">The Scrum Master asked everyone to log their work </w:t>
+      </w:r>
+      <w:r>
+        <w:rPr>
+          <w:rFonts w:ascii="Times New Roman" w:hAnsi="Times New Roman" w:cs="Times New Roman"/>
+          <w:sz w:val="24"/>
+          <w:szCs w:val="24"/>
+        </w:rPr>
+        <w:t>b</w:t>
+      </w:r>
+      <w:r>
+        <w:rPr>
+          <w:rFonts w:ascii="Times New Roman" w:hAnsi="Times New Roman" w:cs="Times New Roman"/>
+          <w:sz w:val="24"/>
+          <w:szCs w:val="24"/>
+        </w:rPr>
+        <w:t>y end of business Tuesday so that Wednesday the team can deliver the product</w:t>
+      </w:r>
+    </w:p>
+    <w:p>
+      <w:pPr>
+        <w:pStyle w:val="ListParagraph"/>
+        <w:numPr>
+          <w:ilvl w:val="0"/>
+          <w:numId w:val="16"/>
+        </w:numPr>
+        <w:spacing w:line="360" w:lineRule="auto"/>
+        <w:rPr>
+          <w:rFonts w:ascii="Times New Roman" w:hAnsi="Times New Roman" w:cs="Times New Roman"/>
+          <w:sz w:val="24"/>
+          <w:szCs w:val="24"/>
+        </w:rPr>
+      </w:pPr>
+      <w:r>
+        <w:rPr>
+          <w:rFonts w:ascii="Times New Roman" w:hAnsi="Times New Roman" w:cs="Times New Roman"/>
+          <w:sz w:val="24"/>
+          <w:szCs w:val="24"/>
+        </w:rPr>
+        <w:t xml:space="preserve">The team also discussed on uploading the style guide to </w:t>
+      </w:r>
+      <w:proofErr w:type="spellStart"/>
+      <w:r>
+        <w:rPr>
+          <w:rFonts w:ascii="Times New Roman" w:hAnsi="Times New Roman" w:cs="Times New Roman"/>
+          <w:sz w:val="24"/>
+          <w:szCs w:val="24"/>
+        </w:rPr>
+        <w:t>Git</w:t>
+      </w:r>
+      <w:proofErr w:type="spellEnd"/>
+    </w:p>
+    <w:p>
+      <w:pPr>
+        <w:pStyle w:val="ListParagraph"/>
+        <w:numPr>
+          <w:ilvl w:val="0"/>
+          <w:numId w:val="16"/>
+        </w:numPr>
+        <w:spacing w:line="360" w:lineRule="auto"/>
+        <w:rPr>
+          <w:rFonts w:ascii="Times New Roman" w:hAnsi="Times New Roman" w:cs="Times New Roman"/>
+          <w:sz w:val="24"/>
+          <w:szCs w:val="24"/>
+        </w:rPr>
+      </w:pPr>
+      <w:r>
+        <w:rPr>
+          <w:rFonts w:ascii="Times New Roman" w:hAnsi="Times New Roman" w:cs="Times New Roman"/>
+          <w:sz w:val="24"/>
+          <w:szCs w:val="24"/>
+        </w:rPr>
+        <w:t>The analyst decided to work on 3 user stories for sprint 2</w:t>
+      </w:r>
+    </w:p>
+    <w:p>
+      <w:pPr>
+        <w:pStyle w:val="ListParagraph"/>
+        <w:numPr>
+          <w:ilvl w:val="0"/>
+          <w:numId w:val="16"/>
+        </w:numPr>
+        <w:spacing w:line="360" w:lineRule="auto"/>
+        <w:rPr>
+          <w:rFonts w:ascii="Times New Roman" w:hAnsi="Times New Roman" w:cs="Times New Roman"/>
+          <w:sz w:val="24"/>
+          <w:szCs w:val="24"/>
+        </w:rPr>
+      </w:pPr>
+      <w:r>
+        <w:rPr>
+          <w:rFonts w:ascii="Times New Roman" w:hAnsi="Times New Roman" w:cs="Times New Roman"/>
+          <w:sz w:val="24"/>
+          <w:szCs w:val="24"/>
+        </w:rPr>
+        <w:t>Interns were involved to work on emulators for mobile devices</w:t>
+      </w:r>
+      <w:r>
+        <w:rPr>
+          <w:rFonts w:ascii="Times New Roman" w:hAnsi="Times New Roman" w:cs="Times New Roman"/>
+          <w:sz w:val="24"/>
+          <w:szCs w:val="24"/>
+        </w:rPr>
+        <w:t>.</w:t>
       </w:r>
     </w:p>
     <w:p>
@@ -5427,6 +5684,119 @@
     <w:nsid w:val="77B93E51"/>
     <w:multiLevelType w:val="hybridMultilevel"/>
     <w:tmpl w:val="F22E85B8"/>
+    <w:lvl w:ilvl="0" w:tplc="04090001">
+      <w:start w:val="1"/>
+      <w:numFmt w:val="bullet"/>
+      <w:lvlText w:val=""/>
+      <w:lvlJc w:val="left"/>
+      <w:pPr>
+        <w:ind w:left="720" w:hanging="360"/>
+      </w:pPr>
+      <w:rPr>
+        <w:rFonts w:ascii="Symbol" w:hAnsi="Symbol" w:hint="default"/>
+      </w:rPr>
+    </w:lvl>
+    <w:lvl w:ilvl="1" w:tplc="04090003" w:tentative="1">
+      <w:start w:val="1"/>
+      <w:numFmt w:val="bullet"/>
+      <w:lvlText w:val="o"/>
+      <w:lvlJc w:val="left"/>
+      <w:pPr>
+        <w:ind w:left="1440" w:hanging="360"/>
+      </w:pPr>
+      <w:rPr>
+        <w:rFonts w:ascii="Courier New" w:hAnsi="Courier New" w:cs="Courier New" w:hint="default"/>
+      </w:rPr>
+    </w:lvl>
+    <w:lvl w:ilvl="2" w:tplc="04090005" w:tentative="1">
+      <w:start w:val="1"/>
+      <w:numFmt w:val="bullet"/>
+      <w:lvlText w:val=""/>
+      <w:lvlJc w:val="left"/>
+      <w:pPr>
+        <w:ind w:left="2160" w:hanging="360"/>
+      </w:pPr>
+      <w:rPr>
+        <w:rFonts w:ascii="Wingdings" w:hAnsi="Wingdings" w:hint="default"/>
+      </w:rPr>
+    </w:lvl>
+    <w:lvl w:ilvl="3" w:tplc="04090001" w:tentative="1">
+      <w:start w:val="1"/>
+      <w:numFmt w:val="bullet"/>
+      <w:lvlText w:val=""/>
+      <w:lvlJc w:val="left"/>
+      <w:pPr>
+        <w:ind w:left="2880" w:hanging="360"/>
+      </w:pPr>
+      <w:rPr>
+        <w:rFonts w:ascii="Symbol" w:hAnsi="Symbol" w:hint="default"/>
+      </w:rPr>
+    </w:lvl>
+    <w:lvl w:ilvl="4" w:tplc="04090003" w:tentative="1">
+      <w:start w:val="1"/>
+      <w:numFmt w:val="bullet"/>
+      <w:lvlText w:val="o"/>
+      <w:lvlJc w:val="left"/>
+      <w:pPr>
+        <w:ind w:left="3600" w:hanging="360"/>
+      </w:pPr>
+      <w:rPr>
+        <w:rFonts w:ascii="Courier New" w:hAnsi="Courier New" w:cs="Courier New" w:hint="default"/>
+      </w:rPr>
+    </w:lvl>
+    <w:lvl w:ilvl="5" w:tplc="04090005" w:tentative="1">
+      <w:start w:val="1"/>
+      <w:numFmt w:val="bullet"/>
+      <w:lvlText w:val=""/>
+      <w:lvlJc w:val="left"/>
+      <w:pPr>
+        <w:ind w:left="4320" w:hanging="360"/>
+      </w:pPr>
+      <w:rPr>
+        <w:rFonts w:ascii="Wingdings" w:hAnsi="Wingdings" w:hint="default"/>
+      </w:rPr>
+    </w:lvl>
+    <w:lvl w:ilvl="6" w:tplc="04090001" w:tentative="1">
+      <w:start w:val="1"/>
+      <w:numFmt w:val="bullet"/>
+      <w:lvlText w:val=""/>
+      <w:lvlJc w:val="left"/>
+      <w:pPr>
+        <w:ind w:left="5040" w:hanging="360"/>
+      </w:pPr>
+      <w:rPr>
+        <w:rFonts w:ascii="Symbol" w:hAnsi="Symbol" w:hint="default"/>
+      </w:rPr>
+    </w:lvl>
+    <w:lvl w:ilvl="7" w:tplc="04090003" w:tentative="1">
+      <w:start w:val="1"/>
+      <w:numFmt w:val="bullet"/>
+      <w:lvlText w:val="o"/>
+      <w:lvlJc w:val="left"/>
+      <w:pPr>
+        <w:ind w:left="5760" w:hanging="360"/>
+      </w:pPr>
+      <w:rPr>
+        <w:rFonts w:ascii="Courier New" w:hAnsi="Courier New" w:cs="Courier New" w:hint="default"/>
+      </w:rPr>
+    </w:lvl>
+    <w:lvl w:ilvl="8" w:tplc="04090005" w:tentative="1">
+      <w:start w:val="1"/>
+      <w:numFmt w:val="bullet"/>
+      <w:lvlText w:val=""/>
+      <w:lvlJc w:val="left"/>
+      <w:pPr>
+        <w:ind w:left="6480" w:hanging="360"/>
+      </w:pPr>
+      <w:rPr>
+        <w:rFonts w:ascii="Wingdings" w:hAnsi="Wingdings" w:hint="default"/>
+      </w:rPr>
+    </w:lvl>
+  </w:abstractNum>
+  <w:abstractNum w:abstractNumId="15">
+    <w:nsid w:val="7BEB41E7"/>
+    <w:multiLevelType w:val="hybridMultilevel"/>
+    <w:tmpl w:val="0C2E8F36"/>
     <w:lvl w:ilvl="0" w:tplc="04090001">
       <w:start w:val="1"/>
       <w:numFmt w:val="bullet"/>
@@ -5580,6 +5950,9 @@
   </w:num>
   <w:num w:numId="15">
     <w:abstractNumId w:val="13"/>
+  </w:num>
+  <w:num w:numId="16">
+    <w:abstractNumId w:val="15"/>
   </w:num>
 </w:numbering>
 </file>
@@ -6153,7 +6526,7 @@
 </file>
 
 <file path=customXml/itemProps1.xml><?xml version="1.0" encoding="utf-8"?>
-<ds:datastoreItem xmlns:ds="http://schemas.openxmlformats.org/officeDocument/2006/customXml" ds:itemID="{30434BEE-866F-4429-934C-D442ECCB87D5}">
+<ds:datastoreItem xmlns:ds="http://schemas.openxmlformats.org/officeDocument/2006/customXml" ds:itemID="{628BB80E-E37D-48AD-900D-CC7B8E4C4DD5}">
   <ds:schemaRefs>
     <ds:schemaRef ds:uri="http://schemas.openxmlformats.org/officeDocument/2006/bibliography"/>
   </ds:schemaRefs>

</xml_diff>